<commit_message>
Forzado: subo práctica Lab3 con integración AWS
</commit_message>
<xml_diff>
--- a/Informe1.docx
+++ b/Informe1.docx
@@ -134,7 +134,7 @@
           <w:sz w:val="28"/>
           <w:szCs w:val="28"/>
         </w:rPr>
-        <w:t>Base de Datos II</w:t>
+        <w:t>Desarrollo Web</w:t>
       </w:r>
     </w:p>
     <w:p>
@@ -151,7 +151,23 @@
           <w:sz w:val="28"/>
           <w:szCs w:val="28"/>
         </w:rPr>
-        <w:t xml:space="preserve">Catedrático: Ing. Heriberto </w:t>
+        <w:t xml:space="preserve">Catedrático: </w:t>
+      </w:r>
+      <w:r>
+        <w:rPr>
+          <w:rFonts w:ascii="Arial" w:hAnsi="Arial" w:cs="Arial"/>
+          <w:sz w:val="28"/>
+          <w:szCs w:val="28"/>
+        </w:rPr>
+        <w:t>Ing. Carlos Arias</w:t>
+      </w:r>
+      <w:r>
+        <w:rPr>
+          <w:rFonts w:ascii="Arial" w:hAnsi="Arial" w:cs="Arial"/>
+          <w:sz w:val="28"/>
+          <w:szCs w:val="28"/>
+        </w:rPr>
+        <w:t xml:space="preserve"> </w:t>
       </w:r>
     </w:p>
     <w:p>
@@ -3895,6 +3911,26 @@
       </w:r>
     </w:p>
     <w:p/>
+    <w:p>
+      <w:r>
+        <w:t>Adjunto primera practica</w:t>
+      </w:r>
+    </w:p>
+    <w:p>
+      <w:hyperlink r:id="rId9" w:tgtFrame="_blank" w:history="1">
+        <w:r>
+          <w:rPr>
+            <w:rStyle w:val="Hyperlink"/>
+          </w:rPr>
+          <w:t>https://github.com/soffch/Desarollo-Web/tree/main/Practicas/Lab1</w:t>
+        </w:r>
+      </w:hyperlink>
+    </w:p>
+    <w:p>
+      <w:r>
+        <w:t> </w:t>
+      </w:r>
+    </w:p>
     <w:p/>
     <w:p>
       <w:r>
@@ -5768,6 +5804,29 @@
       <w:szCs w:val="20"/>
     </w:rPr>
   </w:style>
+  <w:style w:type="character" w:styleId="Hyperlink">
+    <w:name w:val="Hyperlink"/>
+    <w:basedOn w:val="DefaultParagraphFont"/>
+    <w:uiPriority w:val="99"/>
+    <w:unhideWhenUsed/>
+    <w:rsid w:val="00F705A4"/>
+    <w:rPr>
+      <w:color w:val="467886" w:themeColor="hyperlink"/>
+      <w:u w:val="single"/>
+    </w:rPr>
+  </w:style>
+  <w:style w:type="character" w:styleId="UnresolvedMention">
+    <w:name w:val="Unresolved Mention"/>
+    <w:basedOn w:val="DefaultParagraphFont"/>
+    <w:uiPriority w:val="99"/>
+    <w:semiHidden/>
+    <w:unhideWhenUsed/>
+    <w:rsid w:val="00F705A4"/>
+    <w:rPr>
+      <w:color w:val="605E5C"/>
+      <w:shd w:val="clear" w:color="auto" w:fill="E1DFDD"/>
+    </w:rPr>
+  </w:style>
 </w:styles>
 </file>
 

</xml_diff>